<commit_message>
Added auto tests and updated README.
</commit_message>
<xml_diff>
--- a/FinalProjectReport.docx
+++ b/FinalProjectReport.docx
@@ -10,7 +10,6 @@
           <w14:ligatures w14:val="standard"/>
         </w:rPr>
       </w:pPr>
-      <w:proofErr w:type="spellStart"/>
       <w:r>
         <w:rPr>
           <w:bCs/>
@@ -18,7 +17,6 @@
         </w:rPr>
         <w:t>RepoRanger</w:t>
       </w:r>
-      <w:proofErr w:type="spellEnd"/>
       <w:r>
         <w:rPr>
           <w:bCs/>
@@ -161,21 +159,12 @@
           <w14:ligatures w14:val="standard"/>
         </w:rPr>
       </w:pPr>
-      <w:proofErr w:type="spellStart"/>
       <w:r>
         <w:rPr>
           <w:rStyle w:val="FirstName"/>
           <w14:ligatures w14:val="standard"/>
         </w:rPr>
-        <w:t>Sanket</w:t>
-      </w:r>
-      <w:proofErr w:type="spellEnd"/>
-      <w:r>
-        <w:rPr>
-          <w:rStyle w:val="FirstName"/>
-          <w14:ligatures w14:val="standard"/>
-        </w:rPr>
-        <w:t xml:space="preserve"> Bhujbal</w:t>
+        <w:t>Sanket Bhujbal</w:t>
       </w:r>
     </w:p>
     <w:p>
@@ -347,79 +336,7 @@
           <w:szCs w:val="24"/>
           <w14:ligatures w14:val="standard"/>
         </w:rPr>
-        <w:t xml:space="preserve">In today's world, software development teams are often spread out across different locations, making remote collaboration tools more important than ever. One popular tool for team communication is Discord. However, managing a project's repository and issues often requires switching back and forth between Discord and GitHub, which can be time-consuming and inefficient. To address this issue, we propose the development of </w:t>
-      </w:r>
-      <w:proofErr w:type="spellStart"/>
-      <w:r>
-        <w:rPr>
-          <w:rFonts w:eastAsia="Verdana"/>
-          <w:i/>
-          <w:iCs/>
-          <w:sz w:val="20"/>
-          <w:szCs w:val="24"/>
-          <w14:ligatures w14:val="standard"/>
-        </w:rPr>
-        <w:t>RepoRanger</w:t>
-      </w:r>
-      <w:proofErr w:type="spellEnd"/>
-      <w:r>
-        <w:rPr>
-          <w:rFonts w:eastAsia="Verdana"/>
-          <w:i/>
-          <w:iCs/>
-          <w:sz w:val="20"/>
-          <w:szCs w:val="24"/>
-          <w14:ligatures w14:val="standard"/>
-        </w:rPr>
-        <w:t xml:space="preserve">, a bot that leverages the Discord and GitHub APIs to allow team members to manage the project repository, its collaborators and the project board all from a Discord server. </w:t>
-      </w:r>
-      <w:proofErr w:type="spellStart"/>
-      <w:r>
-        <w:rPr>
-          <w:rFonts w:eastAsia="Verdana"/>
-          <w:i/>
-          <w:iCs/>
-          <w:sz w:val="20"/>
-          <w:szCs w:val="24"/>
-          <w14:ligatures w14:val="standard"/>
-        </w:rPr>
-        <w:t>RepoRanger</w:t>
-      </w:r>
-      <w:proofErr w:type="spellEnd"/>
-      <w:r>
-        <w:rPr>
-          <w:rFonts w:eastAsia="Verdana"/>
-          <w:i/>
-          <w:iCs/>
-          <w:sz w:val="20"/>
-          <w:szCs w:val="24"/>
-          <w14:ligatures w14:val="standard"/>
-        </w:rPr>
-        <w:t xml:space="preserve"> will enable team members to add new collaborators, review pull requests, create and list issues, and initiate workflows, as well as monitor project builds and deployments. With </w:t>
-      </w:r>
-      <w:proofErr w:type="spellStart"/>
-      <w:r>
-        <w:rPr>
-          <w:rFonts w:eastAsia="Verdana"/>
-          <w:i/>
-          <w:iCs/>
-          <w:sz w:val="20"/>
-          <w:szCs w:val="24"/>
-          <w14:ligatures w14:val="standard"/>
-        </w:rPr>
-        <w:t>RepoRanger</w:t>
-      </w:r>
-      <w:proofErr w:type="spellEnd"/>
-      <w:r>
-        <w:rPr>
-          <w:rFonts w:eastAsia="Verdana"/>
-          <w:i/>
-          <w:iCs/>
-          <w:sz w:val="20"/>
-          <w:szCs w:val="24"/>
-          <w14:ligatures w14:val="standard"/>
-        </w:rPr>
-        <w:t>, software development teams can streamline their workflow and increase efficiency by reducing the time and effort needed to manage repositories and track issues. This project represents an innovative solution to the challenge of remote collaboration, providing teams with a more seamless and integrated communication channel.</w:t>
+        <w:t>In today's world, software development teams are often spread out across different locations, making remote collaboration tools more important than ever. One popular tool for team communication is Discord. However, managing a project's repository and issues often requires switching back and forth between Discord and GitHub, which can be time-consuming and inefficient. To address this issue, we propose the development of RepoRanger, a bot that leverages the Discord and GitHub APIs to allow team members to manage the project repository, its collaborators and the project board all from a Discord server. RepoRanger will enable team members to add new collaborators, review pull requests, create and list issues, and initiate workflows, as well as monitor project builds and deployments. With RepoRanger, software development teams can streamline their workflow and increase efficiency by reducing the time and effort needed to manage repositories and track issues. This project represents an innovative solution to the challenge of remote collaboration, providing teams with a more seamless and integrated communication channel.</w:t>
       </w:r>
     </w:p>
     <w:p>
@@ -820,25 +737,7 @@
           <w:szCs w:val="24"/>
           <w14:ligatures w14:val="standard"/>
         </w:rPr>
-        <w:t>, and we call it ‘</w:t>
-      </w:r>
-      <w:proofErr w:type="spellStart"/>
-      <w:r>
-        <w:rPr>
-          <w:sz w:val="20"/>
-          <w:szCs w:val="24"/>
-          <w14:ligatures w14:val="standard"/>
-        </w:rPr>
-        <w:t>RepoRanger</w:t>
-      </w:r>
-      <w:proofErr w:type="spellEnd"/>
-      <w:r>
-        <w:rPr>
-          <w:sz w:val="20"/>
-          <w:szCs w:val="24"/>
-          <w14:ligatures w14:val="standard"/>
-        </w:rPr>
-        <w:t>’.</w:t>
+        <w:t>, and we call it ‘RepoRanger’.</w:t>
       </w:r>
       <w:r>
         <w:rPr>
@@ -1000,25 +899,7 @@
           <w:szCs w:val="24"/>
           <w14:ligatures w14:val="standard"/>
         </w:rPr>
-        <w:t xml:space="preserve"> in the same Discord channel. The </w:t>
-      </w:r>
-      <w:proofErr w:type="spellStart"/>
-      <w:r>
-        <w:rPr>
-          <w:sz w:val="20"/>
-          <w:szCs w:val="24"/>
-          <w14:ligatures w14:val="standard"/>
-        </w:rPr>
-        <w:t>RepoRanger</w:t>
-      </w:r>
-      <w:proofErr w:type="spellEnd"/>
-      <w:r>
-        <w:rPr>
-          <w:sz w:val="20"/>
-          <w:szCs w:val="24"/>
-          <w14:ligatures w14:val="standard"/>
-        </w:rPr>
-        <w:t xml:space="preserve"> bot will facilitate this communication by providing a set of slash commands</w:t>
+        <w:t xml:space="preserve"> in the same Discord channel. The RepoRanger bot will facilitate this communication by providing a set of slash commands</w:t>
       </w:r>
       <w:sdt>
         <w:sdtPr>
@@ -1105,25 +986,7 @@
           <w:szCs w:val="24"/>
           <w14:ligatures w14:val="standard"/>
         </w:rPr>
-        <w:t xml:space="preserve">user’s behalf. Hence, we believe </w:t>
-      </w:r>
-      <w:proofErr w:type="spellStart"/>
-      <w:r>
-        <w:rPr>
-          <w:sz w:val="20"/>
-          <w:szCs w:val="24"/>
-          <w14:ligatures w14:val="standard"/>
-        </w:rPr>
-        <w:t>RepoRanger</w:t>
-      </w:r>
-      <w:proofErr w:type="spellEnd"/>
-      <w:r>
-        <w:rPr>
-          <w:sz w:val="20"/>
-          <w:szCs w:val="24"/>
-          <w14:ligatures w14:val="standard"/>
-        </w:rPr>
-        <w:t xml:space="preserve"> will </w:t>
+        <w:t xml:space="preserve">user’s behalf. Hence, we believe RepoRanger will </w:t>
       </w:r>
       <w:r>
         <w:rPr>
@@ -1260,23 +1123,13 @@
           <w14:ligatures w14:val="standard"/>
         </w:rPr>
       </w:pPr>
-      <w:proofErr w:type="spellStart"/>
-      <w:r>
-        <w:rPr>
-          <w:sz w:val="20"/>
-          <w:szCs w:val="24"/>
-          <w14:ligatures w14:val="standard"/>
-        </w:rPr>
-        <w:t>Replit</w:t>
-      </w:r>
-      <w:proofErr w:type="spellEnd"/>
-      <w:r>
-        <w:rPr>
-          <w:sz w:val="20"/>
-          <w:szCs w:val="24"/>
-          <w14:ligatures w14:val="standard"/>
-        </w:rPr>
-        <w:t xml:space="preserve"> is an online integrated development environment (IDE) that provides a platform for developers to write, test, and deploy code directly from a web browser. It offers various features such as version control, collaboration, and hosting, making it a popular choice among developers.</w:t>
+      <w:r>
+        <w:rPr>
+          <w:sz w:val="20"/>
+          <w:szCs w:val="24"/>
+          <w14:ligatures w14:val="standard"/>
+        </w:rPr>
+        <w:t>Replit is an online integrated development environment (IDE) that provides a platform for developers to write, test, and deploy code directly from a web browser. It offers various features such as version control, collaboration, and hosting, making it a popular choice among developers.</w:t>
       </w:r>
     </w:p>
     <w:p>
@@ -1295,25 +1148,7 @@
           <w:szCs w:val="24"/>
           <w14:ligatures w14:val="standard"/>
         </w:rPr>
-        <w:t xml:space="preserve">The integration of these technologies can provide developers with a powerful toolset to manage their projects efficiently. By combining GitHub and Discord, developers can communicate effectively and collaborate seamlessly. The use of APIs can further enhance integration by allowing developers to automate various tasks and streamline their workflows. Hosting the integration on </w:t>
-      </w:r>
-      <w:proofErr w:type="spellStart"/>
-      <w:r>
-        <w:rPr>
-          <w:sz w:val="20"/>
-          <w:szCs w:val="24"/>
-          <w14:ligatures w14:val="standard"/>
-        </w:rPr>
-        <w:t>Replit</w:t>
-      </w:r>
-      <w:proofErr w:type="spellEnd"/>
-      <w:r>
-        <w:rPr>
-          <w:sz w:val="20"/>
-          <w:szCs w:val="24"/>
-          <w14:ligatures w14:val="standard"/>
-        </w:rPr>
-        <w:t xml:space="preserve"> provides a convenient and accessible platform for developers to work on their projects from anywhere.</w:t>
+        <w:t>The integration of these technologies can provide developers with a powerful toolset to manage their projects efficiently. By combining GitHub and Discord, developers can communicate effectively and collaborate seamlessly. The use of APIs can further enhance integration by allowing developers to automate various tasks and streamline their workflows. Hosting the integration on Replit provides a convenient and accessible platform for developers to work on their projects from anywhere.</w:t>
       </w:r>
     </w:p>
     <w:p>
@@ -1508,25 +1343,7 @@
           <w:szCs w:val="24"/>
           <w14:ligatures w14:val="standard"/>
         </w:rPr>
-        <w:t xml:space="preserve">Inspired by these solutions, we developed </w:t>
-      </w:r>
-      <w:proofErr w:type="spellStart"/>
-      <w:r>
-        <w:rPr>
-          <w:sz w:val="20"/>
-          <w:szCs w:val="24"/>
-          <w14:ligatures w14:val="standard"/>
-        </w:rPr>
-        <w:t>RepoRanger</w:t>
-      </w:r>
-      <w:proofErr w:type="spellEnd"/>
-      <w:r>
-        <w:rPr>
-          <w:sz w:val="20"/>
-          <w:szCs w:val="24"/>
-          <w14:ligatures w14:val="standard"/>
-        </w:rPr>
-        <w:t xml:space="preserve"> with the aim of making it easily configurable with any GitHub repository and project. Our goal was to create a user-friendly, efficient bot that could be customized to suit any team's needs. By leveraging the existing work and adding our own unique features, we were able to create a tool that streamlines the communication and collaboration process for GitHub-based projects.</w:t>
+        <w:t>Inspired by these solutions, we developed RepoRanger with the aim of making it easily configurable with any GitHub repository and project. Our goal was to create a user-friendly, efficient bot that could be customized to suit any team's needs. By leveraging the existing work and adding our own unique features, we were able to create a tool that streamlines the communication and collaboration process for GitHub-based projects.</w:t>
       </w:r>
     </w:p>
     <w:p>
@@ -1611,13 +1428,8 @@
                               <w:fldChar w:fldCharType="end"/>
                             </w:r>
                             <w:r>
-                              <w:t xml:space="preserve">: Architecture diagram for </w:t>
+                              <w:t>: Architecture diagram for RepoRanger</w:t>
                             </w:r>
-                            <w:proofErr w:type="spellStart"/>
-                            <w:r>
-                              <w:t>RepoRanger</w:t>
-                            </w:r>
-                            <w:proofErr w:type="spellEnd"/>
                           </w:p>
                         </w:txbxContent>
                       </wps:txbx>
@@ -1673,13 +1485,8 @@
                         <w:fldChar w:fldCharType="end"/>
                       </w:r>
                       <w:r>
-                        <w:t xml:space="preserve">: Architecture diagram for </w:t>
+                        <w:t>: Architecture diagram for RepoRanger</w:t>
                       </w:r>
-                      <w:proofErr w:type="spellStart"/>
-                      <w:r>
-                        <w:t>RepoRanger</w:t>
-                      </w:r>
-                      <w:proofErr w:type="spellEnd"/>
                     </w:p>
                   </w:txbxContent>
                 </v:textbox>
@@ -1726,23 +1533,13 @@
           <w14:ligatures w14:val="standard"/>
         </w:rPr>
       </w:pPr>
-      <w:proofErr w:type="spellStart"/>
-      <w:r>
-        <w:rPr>
-          <w:sz w:val="20"/>
-          <w:szCs w:val="24"/>
-          <w14:ligatures w14:val="standard"/>
-        </w:rPr>
-        <w:t>RepoRanger</w:t>
-      </w:r>
-      <w:proofErr w:type="spellEnd"/>
-      <w:r>
-        <w:rPr>
-          <w:sz w:val="20"/>
-          <w:szCs w:val="24"/>
-          <w14:ligatures w14:val="standard"/>
-        </w:rPr>
-        <w:t xml:space="preserve"> is based on the event-based architectural pattern</w:t>
+      <w:r>
+        <w:rPr>
+          <w:sz w:val="20"/>
+          <w:szCs w:val="24"/>
+          <w14:ligatures w14:val="standard"/>
+        </w:rPr>
+        <w:t>RepoRanger is based on the event-based architectural pattern</w:t>
       </w:r>
       <w:r>
         <w:rPr>
@@ -1975,25 +1772,7 @@
           <w:szCs w:val="24"/>
           <w14:ligatures w14:val="standard"/>
         </w:rPr>
-        <w:t xml:space="preserve">From the design perspective, the </w:t>
-      </w:r>
-      <w:proofErr w:type="spellStart"/>
-      <w:r>
-        <w:rPr>
-          <w:sz w:val="20"/>
-          <w:szCs w:val="24"/>
-          <w14:ligatures w14:val="standard"/>
-        </w:rPr>
-        <w:t>RepoRanger</w:t>
-      </w:r>
-      <w:proofErr w:type="spellEnd"/>
-      <w:r>
-        <w:rPr>
-          <w:sz w:val="20"/>
-          <w:szCs w:val="24"/>
-          <w14:ligatures w14:val="standard"/>
-        </w:rPr>
-        <w:t xml:space="preserve"> project has the following 3 major components:</w:t>
+        <w:t>From the design perspective, the RepoRanger project has the following 3 major components:</w:t>
       </w:r>
     </w:p>
     <w:p>
@@ -2034,61 +1813,7 @@
           <w:szCs w:val="24"/>
           <w14:ligatures w14:val="standard"/>
         </w:rPr>
-        <w:t xml:space="preserve">Users of a Discord server will communicate with </w:t>
-      </w:r>
-      <w:proofErr w:type="spellStart"/>
-      <w:r>
-        <w:rPr>
-          <w:sz w:val="20"/>
-          <w:szCs w:val="24"/>
-          <w14:ligatures w14:val="standard"/>
-        </w:rPr>
-        <w:t>RepoRanger</w:t>
-      </w:r>
-      <w:proofErr w:type="spellEnd"/>
-      <w:r>
-        <w:rPr>
-          <w:sz w:val="20"/>
-          <w:szCs w:val="24"/>
-          <w14:ligatures w14:val="standard"/>
-        </w:rPr>
-        <w:t xml:space="preserve"> through a Discord bot which can be installed on the server. This bot can be invoked through a slash command, for example “/</w:t>
-      </w:r>
-      <w:proofErr w:type="spellStart"/>
-      <w:r>
-        <w:rPr>
-          <w:sz w:val="20"/>
-          <w:szCs w:val="24"/>
-          <w14:ligatures w14:val="standard"/>
-        </w:rPr>
-        <w:t>issuemake</w:t>
-      </w:r>
-      <w:proofErr w:type="spellEnd"/>
-      <w:r>
-        <w:rPr>
-          <w:sz w:val="20"/>
-          <w:szCs w:val="24"/>
-          <w14:ligatures w14:val="standard"/>
-        </w:rPr>
-        <w:t xml:space="preserve">”. Other required inputs can be provided with this command, such as issue title and description. Then this data will be communicated, through the Discord API, with the bot implementation hosted on a </w:t>
-      </w:r>
-      <w:proofErr w:type="spellStart"/>
-      <w:r>
-        <w:rPr>
-          <w:sz w:val="20"/>
-          <w:szCs w:val="24"/>
-          <w14:ligatures w14:val="standard"/>
-        </w:rPr>
-        <w:t>Replit</w:t>
-      </w:r>
-      <w:proofErr w:type="spellEnd"/>
-      <w:r>
-        <w:rPr>
-          <w:sz w:val="20"/>
-          <w:szCs w:val="24"/>
-          <w14:ligatures w14:val="standard"/>
-        </w:rPr>
-        <w:t xml:space="preserve"> server where the corresponding GitHub API will be invoked.</w:t>
+        <w:t>Users of a Discord server will communicate with RepoRanger through a Discord bot which can be installed on the server. This bot can be invoked through a slash command, for example “/issuemake”. Other required inputs can be provided with this command, such as issue title and description. Then this data will be communicated, through the Discord API, with the bot implementation hosted on a Replit server where the corresponding GitHub API will be invoked.</w:t>
       </w:r>
     </w:p>
     <w:p>
@@ -2156,25 +1881,7 @@
           <w:szCs w:val="24"/>
           <w14:ligatures w14:val="standard"/>
         </w:rPr>
-        <w:t>For the sake of testing our implementation, we installed our GitHub app on a dummy repository called ‘</w:t>
-      </w:r>
-      <w:proofErr w:type="spellStart"/>
-      <w:r>
-        <w:rPr>
-          <w:sz w:val="20"/>
-          <w:szCs w:val="24"/>
-          <w14:ligatures w14:val="standard"/>
-        </w:rPr>
-        <w:t>RepoRanger</w:t>
-      </w:r>
-      <w:proofErr w:type="spellEnd"/>
-      <w:r>
-        <w:rPr>
-          <w:sz w:val="20"/>
-          <w:szCs w:val="24"/>
-          <w14:ligatures w14:val="standard"/>
-        </w:rPr>
-        <w:t>-Playground’</w:t>
+        <w:t>For the sake of testing our implementation, we installed our GitHub app on a dummy repository called ‘RepoRanger-Playground’</w:t>
       </w:r>
       <w:r>
         <w:rPr>
@@ -2313,23 +2020,13 @@
           <w14:ligatures w14:val="standard"/>
         </w:rPr>
       </w:pPr>
-      <w:proofErr w:type="spellStart"/>
-      <w:r>
-        <w:rPr>
-          <w:sz w:val="20"/>
-          <w:szCs w:val="24"/>
-          <w14:ligatures w14:val="standard"/>
-        </w:rPr>
-        <w:t>Replit</w:t>
-      </w:r>
-      <w:proofErr w:type="spellEnd"/>
-      <w:r>
-        <w:rPr>
-          <w:sz w:val="20"/>
-          <w:szCs w:val="24"/>
-          <w14:ligatures w14:val="standard"/>
-        </w:rPr>
-        <w:t xml:space="preserve"> Server</w:t>
+      <w:r>
+        <w:rPr>
+          <w:sz w:val="20"/>
+          <w:szCs w:val="24"/>
+          <w14:ligatures w14:val="standard"/>
+        </w:rPr>
+        <w:t>Replit Server</w:t>
       </w:r>
     </w:p>
     <w:p>
@@ -2364,25 +2061,7 @@
           <w:szCs w:val="24"/>
           <w14:ligatures w14:val="standard"/>
         </w:rPr>
-        <w:t xml:space="preserve"> on </w:t>
-      </w:r>
-      <w:proofErr w:type="spellStart"/>
-      <w:r>
-        <w:rPr>
-          <w:sz w:val="20"/>
-          <w:szCs w:val="24"/>
-          <w14:ligatures w14:val="standard"/>
-        </w:rPr>
-        <w:t>Replit</w:t>
-      </w:r>
-      <w:proofErr w:type="spellEnd"/>
-      <w:r>
-        <w:rPr>
-          <w:sz w:val="20"/>
-          <w:szCs w:val="24"/>
-          <w14:ligatures w14:val="standard"/>
-        </w:rPr>
-        <w:t xml:space="preserve"> since </w:t>
+        <w:t xml:space="preserve"> on Replit since </w:t>
       </w:r>
       <w:r>
         <w:rPr>
@@ -2462,26 +2141,35 @@
           <w:szCs w:val="24"/>
           <w14:ligatures w14:val="standard"/>
         </w:rPr>
-        <w:t xml:space="preserve"> Secondly, </w:t>
-      </w:r>
-      <w:proofErr w:type="spellStart"/>
-      <w:r>
-        <w:rPr>
-          <w:sz w:val="20"/>
-          <w:szCs w:val="24"/>
-          <w14:ligatures w14:val="standard"/>
-        </w:rPr>
-        <w:t>Replit</w:t>
-      </w:r>
-      <w:proofErr w:type="spellEnd"/>
-      <w:r>
-        <w:rPr>
-          <w:sz w:val="20"/>
-          <w:szCs w:val="24"/>
-          <w14:ligatures w14:val="standard"/>
-        </w:rPr>
-        <w:t xml:space="preserve"> makes it to collaborate with other teammates. With a shared editor, we could work on different features simultaneously.</w:t>
-      </w:r>
+        <w:t xml:space="preserve"> Secondly, Replit makes it</w:t>
+      </w:r>
+      <w:r>
+        <w:rPr>
+          <w:sz w:val="20"/>
+          <w:szCs w:val="24"/>
+          <w14:ligatures w14:val="standard"/>
+        </w:rPr>
+        <w:t xml:space="preserve"> easy</w:t>
+      </w:r>
+      <w:r>
+        <w:rPr>
+          <w:sz w:val="20"/>
+          <w:szCs w:val="24"/>
+          <w14:ligatures w14:val="standard"/>
+        </w:rPr>
+        <w:t xml:space="preserve"> to collaborate with other teammates. With a shared editor, we could work on different features simultaneously.</w:t>
+      </w:r>
+    </w:p>
+    <w:p>
+      <w:pPr>
+        <w:pStyle w:val="Abstract"/>
+        <w:ind w:firstLine="288"/>
+        <w:rPr>
+          <w:sz w:val="20"/>
+          <w:szCs w:val="24"/>
+          <w14:ligatures w14:val="standard"/>
+        </w:rPr>
+      </w:pPr>
     </w:p>
     <w:p>
       <w:pPr>
@@ -2606,27 +2294,28 @@
     <w:p>
       <w:pPr>
         <w:pStyle w:val="Abstract"/>
-        <w:numPr>
-          <w:ilvl w:val="0"/>
-          <w:numId w:val="35"/>
-        </w:numPr>
-        <w:rPr>
-          <w:b/>
-          <w:bCs/>
-          <w:sz w:val="20"/>
-          <w:szCs w:val="24"/>
-          <w14:ligatures w14:val="standard"/>
-        </w:rPr>
-      </w:pPr>
-      <w:r>
-        <w:rPr>
-          <w:b/>
-          <w:bCs/>
-          <w:sz w:val="20"/>
-          <w:szCs w:val="24"/>
-          <w14:ligatures w14:val="standard"/>
-        </w:rPr>
-        <w:t>MAINTENANCE PLAN</w:t>
+        <w:ind w:firstLine="288"/>
+        <w:rPr>
+          <w:sz w:val="20"/>
+          <w:szCs w:val="24"/>
+          <w14:ligatures w14:val="standard"/>
+        </w:rPr>
+      </w:pPr>
+      <w:r>
+        <w:rPr>
+          <w:sz w:val="20"/>
+          <w:szCs w:val="24"/>
+          <w14:ligatures w14:val="standard"/>
+        </w:rPr>
+        <w:t xml:space="preserve">Since we are using a Replit server to host our implementation, we have two options to deploy the code. Both of them follow the basic deployment strategy wherein </w:t>
+      </w:r>
+      <w:r>
+        <w:rPr>
+          <w:sz w:val="20"/>
+          <w:szCs w:val="24"/>
+          <w14:ligatures w14:val="standard"/>
+        </w:rPr>
+        <w:t>once code is uploaded to a Replit server, it will automatically build NodeJS components and the bot is updated instantly.</w:t>
       </w:r>
     </w:p>
     <w:p>
@@ -2645,33 +2334,7 @@
           <w:szCs w:val="24"/>
           <w14:ligatures w14:val="standard"/>
         </w:rPr>
-        <w:t xml:space="preserve">Our goal is to ensure that the </w:t>
-      </w:r>
-      <w:proofErr w:type="spellStart"/>
-      <w:r>
-        <w:rPr>
-          <w:sz w:val="20"/>
-          <w:szCs w:val="24"/>
-          <w14:ligatures w14:val="standard"/>
-        </w:rPr>
-        <w:t>RepoRanger</w:t>
-      </w:r>
-      <w:proofErr w:type="spellEnd"/>
-      <w:r>
-        <w:rPr>
-          <w:sz w:val="20"/>
-          <w:szCs w:val="24"/>
-          <w14:ligatures w14:val="standard"/>
-        </w:rPr>
-        <w:t xml:space="preserve"> bot remains functional and secure and to achieve that, we have put in place a comprehensive maintenance plan. The first step in this plan is to keep the bot up-to-date by regularly updating </w:t>
-      </w:r>
-      <w:r>
-        <w:rPr>
-          <w:sz w:val="20"/>
-          <w:szCs w:val="24"/>
-          <w14:ligatures w14:val="standard"/>
-        </w:rPr>
-        <w:t>its dependencies. By doing so, we ensure that the bot is equipped with the latest features and security patches.</w:t>
+        <w:t>The first deployment method involves publishing our project on the Replit community page, which can be accomplished using the built-in publish function within Replit. This option would allow other developers and community members to use the bot in their Discord servers without requiring extensive installation. This approach is an excellent way to deploy our program to various developers. Moreover, Replit provides a paid feature called deployment, which permits the creator to deploy their product and keep it running 24/7 for a cost. This could be another viable option for deploying our project.</w:t>
       </w:r>
     </w:p>
     <w:p>
@@ -2690,7 +2353,7 @@
           <w:szCs w:val="24"/>
           <w14:ligatures w14:val="standard"/>
         </w:rPr>
-        <w:t>To test the bot's functionality, we will carry out regular tests to account for any changes in GitHub or Discord API policies. By doing so, we can make sure that the bot functions as intended and is not affected by any updates to the API.</w:t>
+        <w:t>The second method involves downloading the project files as a Zip file and pushing it into GitHub. This approach would enable individuals to easily copy our program and use it wherever necessary. To use the product without any installations, a user would only need to import the Zip file directly from GitHub using Replit, providing them with the same environment.</w:t>
       </w:r>
     </w:p>
     <w:p>
@@ -2709,13 +2372,13 @@
           <w:szCs w:val="24"/>
           <w14:ligatures w14:val="standard"/>
         </w:rPr>
-        <w:t>We take the security of our bot seriously and have implemented measures to protect it. The authentication method used to communicate with GitHub APIs is a bearer token, which we will regenerate and replace periodically. This will prevent anyone from exploiting the token and accessing sensitive information.</w:t>
+        <w:t>Either of these methods can be utilized to deploy our bot, making it available for users to employ in their Discord servers.</w:t>
       </w:r>
     </w:p>
     <w:p>
       <w:pPr>
         <w:pStyle w:val="Abstract"/>
-        <w:ind w:left="720"/>
+        <w:ind w:left="288" w:firstLine="420"/>
         <w:rPr>
           <w:sz w:val="20"/>
           <w:szCs w:val="24"/>
@@ -2746,9 +2409,106 @@
           <w:szCs w:val="24"/>
           <w14:ligatures w14:val="standard"/>
         </w:rPr>
-        <w:t>LIMITATIONS</w:t>
-      </w:r>
-      <w:r>
+        <w:t>MAINTENANCE PLAN</w:t>
+      </w:r>
+    </w:p>
+    <w:p>
+      <w:pPr>
+        <w:pStyle w:val="Abstract"/>
+        <w:ind w:firstLine="288"/>
+        <w:rPr>
+          <w:sz w:val="20"/>
+          <w:szCs w:val="24"/>
+          <w14:ligatures w14:val="standard"/>
+        </w:rPr>
+      </w:pPr>
+      <w:r>
+        <w:rPr>
+          <w:sz w:val="20"/>
+          <w:szCs w:val="24"/>
+          <w14:ligatures w14:val="standard"/>
+        </w:rPr>
+        <w:t>Our goal is to ensure that the RepoRanger bot remains functional and secure and to achieve that, we have put in place a comprehensive maintenance plan. The first step in this plan is to keep the bot up-to-date by regularly updating its dependencies. By doing so, we ensure that the bot is equipped with the latest features and security patches.</w:t>
+      </w:r>
+    </w:p>
+    <w:p>
+      <w:pPr>
+        <w:pStyle w:val="Abstract"/>
+        <w:ind w:firstLine="288"/>
+        <w:rPr>
+          <w:sz w:val="20"/>
+          <w:szCs w:val="24"/>
+          <w14:ligatures w14:val="standard"/>
+        </w:rPr>
+      </w:pPr>
+      <w:r>
+        <w:rPr>
+          <w:sz w:val="20"/>
+          <w:szCs w:val="24"/>
+          <w14:ligatures w14:val="standard"/>
+        </w:rPr>
+        <w:t>To test the bot's functionality, we will carry out regular tests to account for any changes in GitHub or Discord API policies. By doing so, we can make sure that the bot functions as intended and is not affected by any updates to the API.</w:t>
+      </w:r>
+    </w:p>
+    <w:p>
+      <w:pPr>
+        <w:pStyle w:val="Abstract"/>
+        <w:ind w:firstLine="288"/>
+        <w:rPr>
+          <w:sz w:val="20"/>
+          <w:szCs w:val="24"/>
+          <w14:ligatures w14:val="standard"/>
+        </w:rPr>
+      </w:pPr>
+      <w:r>
+        <w:rPr>
+          <w:sz w:val="20"/>
+          <w:szCs w:val="24"/>
+          <w14:ligatures w14:val="standard"/>
+        </w:rPr>
+        <w:t>We take the security of our bot seriously and have implemented measures to protect it. The authentication method used to communicate with GitHub APIs is a bearer token, which we will regenerate and replace periodically. This will prevent anyone from exploiting the token and accessing sensitive information.</w:t>
+      </w:r>
+    </w:p>
+    <w:p>
+      <w:pPr>
+        <w:pStyle w:val="Abstract"/>
+        <w:ind w:firstLine="288"/>
+        <w:rPr>
+          <w:sz w:val="20"/>
+          <w:szCs w:val="24"/>
+          <w14:ligatures w14:val="standard"/>
+        </w:rPr>
+      </w:pPr>
+    </w:p>
+    <w:p>
+      <w:pPr>
+        <w:pStyle w:val="Abstract"/>
+        <w:ind w:firstLine="288"/>
+        <w:rPr>
+          <w:sz w:val="20"/>
+          <w:szCs w:val="24"/>
+          <w14:ligatures w14:val="standard"/>
+        </w:rPr>
+      </w:pPr>
+    </w:p>
+    <w:p>
+      <w:pPr>
+        <w:pStyle w:val="Abstract"/>
+        <w:ind w:left="720"/>
+        <w:rPr>
+          <w:sz w:val="20"/>
+          <w:szCs w:val="24"/>
+          <w14:ligatures w14:val="standard"/>
+        </w:rPr>
+      </w:pPr>
+    </w:p>
+    <w:p>
+      <w:pPr>
+        <w:pStyle w:val="Abstract"/>
+        <w:numPr>
+          <w:ilvl w:val="0"/>
+          <w:numId w:val="35"/>
+        </w:numPr>
         <w:rPr>
           <w:b/>
           <w:bCs/>
@@ -2756,6 +2516,26 @@
           <w:szCs w:val="24"/>
           <w14:ligatures w14:val="standard"/>
         </w:rPr>
+      </w:pPr>
+      <w:r>
+        <w:rPr>
+          <w:b/>
+          <w:bCs/>
+          <w:sz w:val="20"/>
+          <w:szCs w:val="24"/>
+          <w14:ligatures w14:val="standard"/>
+        </w:rPr>
+        <w:lastRenderedPageBreak/>
+        <w:t>LIMITATIONS</w:t>
+      </w:r>
+      <w:r>
+        <w:rPr>
+          <w:b/>
+          <w:bCs/>
+          <w:sz w:val="20"/>
+          <w:szCs w:val="24"/>
+          <w14:ligatures w14:val="standard"/>
+        </w:rPr>
         <w:t xml:space="preserve"> AND FUTURE WORK</w:t>
       </w:r>
     </w:p>
@@ -2775,6 +2555,48 @@
           <w14:ligatures w14:val="standard"/>
         </w:rPr>
         <w:t>At present, our GitHub App relies on a personal access token of a specific user, who typically is a team lead. This implies that all repository actions are conducted on behalf of this user. Although this approach offers more flexibility and control over the repository, it also limits the bot's ability to operate independently. Therefore, we intend to modify the authentication mechanism of our GitHub App in the future to make it more flexible and not tied to a specific user.</w:t>
+      </w:r>
+    </w:p>
+    <w:p>
+      <w:pPr>
+        <w:ind w:firstLine="288"/>
+        <w:rPr>
+          <w:sz w:val="20"/>
+          <w:szCs w:val="24"/>
+          <w14:ligatures w14:val="standard"/>
+        </w:rPr>
+      </w:pPr>
+      <w:r>
+        <w:rPr>
+          <w:sz w:val="20"/>
+          <w:szCs w:val="24"/>
+          <w14:ligatures w14:val="standard"/>
+        </w:rPr>
+        <w:t xml:space="preserve">Furthermore, our existing codebase has limited error handling mechanisms, especially for rare or unusual cases, such as when a user triggers the "/issueinfo" command, but the corresponding GitHub repository has no issues. At present, we handle this situation with a basic if statement that checks for the presence of issues in the repository. Going forward, we plan to incorporate more robust </w:t>
+      </w:r>
+      <w:r>
+        <w:rPr>
+          <w:sz w:val="20"/>
+          <w:szCs w:val="24"/>
+          <w14:ligatures w14:val="standard"/>
+        </w:rPr>
+        <w:t>error-handling</w:t>
+      </w:r>
+      <w:r>
+        <w:rPr>
+          <w:sz w:val="20"/>
+          <w:szCs w:val="24"/>
+          <w14:ligatures w14:val="standard"/>
+        </w:rPr>
+        <w:t xml:space="preserve"> procedures that can detect edge cases and provide appropriate feedback to users.</w:t>
+      </w:r>
+      <w:r>
+        <w:rPr>
+          <w:sz w:val="20"/>
+          <w:szCs w:val="24"/>
+          <w14:ligatures w14:val="standard"/>
+        </w:rPr>
+        <w:t xml:space="preserve"> </w:t>
       </w:r>
     </w:p>
     <w:p>
@@ -2833,25 +2655,7 @@
           <w:szCs w:val="24"/>
           <w14:ligatures w14:val="standard"/>
         </w:rPr>
-        <w:t xml:space="preserve">Our experience working on the </w:t>
-      </w:r>
-      <w:proofErr w:type="spellStart"/>
-      <w:r>
-        <w:rPr>
-          <w:sz w:val="20"/>
-          <w:szCs w:val="24"/>
-          <w14:ligatures w14:val="standard"/>
-        </w:rPr>
-        <w:t>RepoRanger</w:t>
-      </w:r>
-      <w:proofErr w:type="spellEnd"/>
-      <w:r>
-        <w:rPr>
-          <w:sz w:val="20"/>
-          <w:szCs w:val="24"/>
-          <w14:ligatures w14:val="standard"/>
-        </w:rPr>
-        <w:t xml:space="preserve"> bot provided us with valuable opportunities to develop our skills in software engineering and project management. Through regular scrum meetings and utilizing a Kanban board to track our progress, we were able to consistently add new features to the bot. Along the way, we also gained knowledge and experience in working with API calls and learned how existing applications can create more value by exposing their functionality through API endpoints for other developers to use. Overall, this project was a valuable learning experience and gave us the opportunity to apply our knowledge to a real-world project in a collaborative team environment.</w:t>
+        <w:t>Our experience working on the RepoRanger bot provided us with valuable opportunities to develop our skills in software engineering and project management. Through regular scrum meetings and utilizing a Kanban board to track our progress, we were able to consistently add new features to the bot. Along the way, we also gained knowledge and experience in working with API calls and learned how existing applications can create more value by exposing their functionality through API endpoints for other developers to use. Overall, this project was a valuable learning experience and gave us the opportunity to apply our knowledge to a real-world project in a collaborative team environment.</w:t>
       </w:r>
     </w:p>
     <w:p>
@@ -3882,14 +3686,12 @@
               <w:rFonts w:ascii="Linux Biolinum" w:hAnsi="Linux Biolinum" w:cs="Linux Biolinum"/>
             </w:rPr>
           </w:pPr>
-          <w:proofErr w:type="spellStart"/>
           <w:r>
             <w:rPr>
               <w:rFonts w:ascii="Linux Biolinum" w:hAnsi="Linux Biolinum" w:cs="Linux Biolinum"/>
             </w:rPr>
             <w:t>RepoRanger</w:t>
           </w:r>
-          <w:proofErr w:type="spellEnd"/>
         </w:p>
       </w:tc>
       <w:tc>
@@ -3956,14 +3758,12 @@
               <w:rFonts w:ascii="Linux Biolinum" w:hAnsi="Linux Biolinum" w:cs="Linux Biolinum"/>
             </w:rPr>
           </w:pPr>
-          <w:proofErr w:type="spellStart"/>
           <w:r>
             <w:rPr>
               <w:rFonts w:ascii="Linux Biolinum" w:hAnsi="Linux Biolinum" w:cs="Linux Biolinum"/>
             </w:rPr>
             <w:t>RepoRanger</w:t>
           </w:r>
-          <w:proofErr w:type="spellEnd"/>
         </w:p>
       </w:tc>
       <w:tc>
@@ -13708,96 +13508,6 @@
 </file>
 
 <file path=customXml/item1.xml><?xml version="1.0" encoding="utf-8"?>
-<b:Sources xmlns:b="http://schemas.openxmlformats.org/officeDocument/2006/bibliography" xmlns="http://schemas.openxmlformats.org/officeDocument/2006/bibliography" SelectedStyle="\IEEE2006OfficeOnline.xsl" StyleName="IEEE" Version="2006">
-  <b:Source>
-    <b:Tag>Slack</b:Tag>
-    <b:SourceType>InternetSite</b:SourceType>
-    <b:Guid>{3CED465A-D5E5-4AD7-B7E0-3332FF7E4946}</b:Guid>
-    <b:LCID>en-US</b:LCID>
-    <b:Title>slack.com</b:Title>
-    <b:ProductionCompany>Slack</b:ProductionCompany>
-    <b:URL>https://slack.com/</b:URL>
-    <b:RefOrder>1</b:RefOrder>
-  </b:Source>
-  <b:Source>
-    <b:Tag>discord</b:Tag>
-    <b:SourceType>InternetSite</b:SourceType>
-    <b:Guid>{D72575C8-0244-4B60-B355-63722F598072}</b:Guid>
-    <b:Title>discord.com</b:Title>
-    <b:ProductionCompany>Discord</b:ProductionCompany>
-    <b:URL>https://discord.com/</b:URL>
-    <b:RefOrder>2</b:RefOrder>
-  </b:Source>
-  <b:Source>
-    <b:Tag>mic</b:Tag>
-    <b:SourceType>InternetSite</b:SourceType>
-    <b:Guid>{4A12371F-3936-4F4F-BAC5-949A9AAB80E3}</b:Guid>
-    <b:Title>microsoft-teams</b:Title>
-    <b:ProductionCompany>Microsoft</b:ProductionCompany>
-    <b:URL>https://www.microsoft.com/en-us/microsoft-teams/group-chat-software</b:URL>
-    <b:RefOrder>3</b:RefOrder>
-  </b:Source>
-  <b:Source>
-    <b:Tag>github</b:Tag>
-    <b:SourceType>InternetSite</b:SourceType>
-    <b:Guid>{212F2218-D2FB-4F8A-BB26-0AF27BC54061}</b:Guid>
-    <b:Title>github.com</b:Title>
-    <b:ProductionCompany>GitHub</b:ProductionCompany>
-    <b:URL>https://github.com/</b:URL>
-    <b:RefOrder>4</b:RefOrder>
-  </b:Source>
-  <b:Source>
-    <b:Tag>sla</b:Tag>
-    <b:SourceType>InternetSite</b:SourceType>
-    <b:Guid>{6C4C0DDB-01D0-4A75-9C2A-CAEC64C34D9A}</b:Guid>
-    <b:Title>slash-commands</b:Title>
-    <b:ProductionCompany>Discord</b:ProductionCompany>
-    <b:URL>https://support.discord.com/hc/en-us/articles/1500000368501-Slash-Commands-FAQ#:~:text=Slash%20Commands%20are%20the%20new,command%20right%20the%20first%20time.</b:URL>
-    <b:RefOrder>6</b:RefOrder>
-  </b:Source>
-  <b:Source>
-    <b:Tag>sla1</b:Tag>
-    <b:SourceType>InternetSite</b:SourceType>
-    <b:Guid>{0C5D0F50-8B2E-4C80-A74A-508CE08A1B6C}</b:Guid>
-    <b:Title>slack.github</b:Title>
-    <b:ProductionCompany>GitHub Inc.</b:ProductionCompany>
-    <b:URL>https://slack.github.com/</b:URL>
-    <b:RefOrder>7</b:RefOrder>
-  </b:Source>
-  <b:Source>
-    <b:Tag>pip</b:Tag>
-    <b:SourceType>InternetSite</b:SourceType>
-    <b:Guid>{5E74EFF0-85DD-4421-B981-3140B9D68E42}</b:Guid>
-    <b:Title>pipedream</b:Title>
-    <b:URL>https://pipedream.com/apps/github/integrations/discord-webhook</b:URL>
-    <b:RefOrder>8</b:RefOrder>
-  </b:Source>
-  <b:Source>
-    <b:Tag>xen</b:Tag>
-    <b:SourceType>InternetSite</b:SourceType>
-    <b:Guid>{B2026B82-D907-46A1-BBE7-B65D62B0DBEC}</b:Guid>
-    <b:Title>discord-bot</b:Title>
-    <b:URL>https://discord.com/developers/docs/intro#bots-and-apps</b:URL>
-    <b:ProductionCompany>Discord</b:ProductionCompany>
-    <b:RefOrder>5</b:RefOrder>
-  </b:Source>
-  <b:Source>
-    <b:Tag>auth_as_app_ins</b:Tag>
-    <b:SourceType>InternetSite</b:SourceType>
-    <b:Guid>{55DF3FA7-74F5-4B15-A6B5-5F3621281ADC}</b:Guid>
-    <b:Author>
-      <b:Author>
-        <b:Corporate>GitHub</b:Corporate>
-      </b:Author>
-    </b:Author>
-    <b:Title>Authenticating as a GitHub App installation</b:Title>
-    <b:URL>https://docs.github.com/en/apps/creating-github-apps/authenticating-with-a-github-app/authenticating-as-a-github-app-installation</b:URL>
-    <b:RefOrder>9</b:RefOrder>
-  </b:Source>
-</b:Sources>
-</file>
-
-<file path=customXml/item2.xml><?xml version="1.0" encoding="utf-8"?>
 <Workflow version="v.1.13">
   <Filtration versionrequired="True" status="DONE" StartTime="25-07-2014 13:27:04" EndTime="25-07-2014 13:28:29">
     <Mandatory>
@@ -13975,16 +13685,106 @@
 </Workflow>
 </file>
 
+<file path=customXml/item2.xml><?xml version="1.0" encoding="utf-8"?>
+<b:Sources xmlns:b="http://schemas.openxmlformats.org/officeDocument/2006/bibliography" xmlns="http://schemas.openxmlformats.org/officeDocument/2006/bibliography" SelectedStyle="\IEEE2006OfficeOnline.xsl" StyleName="IEEE" Version="2006">
+  <b:Source>
+    <b:Tag>Slack</b:Tag>
+    <b:SourceType>InternetSite</b:SourceType>
+    <b:Guid>{3CED465A-D5E5-4AD7-B7E0-3332FF7E4946}</b:Guid>
+    <b:LCID>en-US</b:LCID>
+    <b:Title>slack.com</b:Title>
+    <b:ProductionCompany>Slack</b:ProductionCompany>
+    <b:URL>https://slack.com/</b:URL>
+    <b:RefOrder>1</b:RefOrder>
+  </b:Source>
+  <b:Source>
+    <b:Tag>discord</b:Tag>
+    <b:SourceType>InternetSite</b:SourceType>
+    <b:Guid>{D72575C8-0244-4B60-B355-63722F598072}</b:Guid>
+    <b:Title>discord.com</b:Title>
+    <b:ProductionCompany>Discord</b:ProductionCompany>
+    <b:URL>https://discord.com/</b:URL>
+    <b:RefOrder>2</b:RefOrder>
+  </b:Source>
+  <b:Source>
+    <b:Tag>mic</b:Tag>
+    <b:SourceType>InternetSite</b:SourceType>
+    <b:Guid>{4A12371F-3936-4F4F-BAC5-949A9AAB80E3}</b:Guid>
+    <b:Title>microsoft-teams</b:Title>
+    <b:ProductionCompany>Microsoft</b:ProductionCompany>
+    <b:URL>https://www.microsoft.com/en-us/microsoft-teams/group-chat-software</b:URL>
+    <b:RefOrder>3</b:RefOrder>
+  </b:Source>
+  <b:Source>
+    <b:Tag>github</b:Tag>
+    <b:SourceType>InternetSite</b:SourceType>
+    <b:Guid>{212F2218-D2FB-4F8A-BB26-0AF27BC54061}</b:Guid>
+    <b:Title>github.com</b:Title>
+    <b:ProductionCompany>GitHub</b:ProductionCompany>
+    <b:URL>https://github.com/</b:URL>
+    <b:RefOrder>4</b:RefOrder>
+  </b:Source>
+  <b:Source>
+    <b:Tag>sla</b:Tag>
+    <b:SourceType>InternetSite</b:SourceType>
+    <b:Guid>{6C4C0DDB-01D0-4A75-9C2A-CAEC64C34D9A}</b:Guid>
+    <b:Title>slash-commands</b:Title>
+    <b:ProductionCompany>Discord</b:ProductionCompany>
+    <b:URL>https://support.discord.com/hc/en-us/articles/1500000368501-Slash-Commands-FAQ#:~:text=Slash%20Commands%20are%20the%20new,command%20right%20the%20first%20time.</b:URL>
+    <b:RefOrder>6</b:RefOrder>
+  </b:Source>
+  <b:Source>
+    <b:Tag>sla1</b:Tag>
+    <b:SourceType>InternetSite</b:SourceType>
+    <b:Guid>{0C5D0F50-8B2E-4C80-A74A-508CE08A1B6C}</b:Guid>
+    <b:Title>slack.github</b:Title>
+    <b:ProductionCompany>GitHub Inc.</b:ProductionCompany>
+    <b:URL>https://slack.github.com/</b:URL>
+    <b:RefOrder>7</b:RefOrder>
+  </b:Source>
+  <b:Source>
+    <b:Tag>pip</b:Tag>
+    <b:SourceType>InternetSite</b:SourceType>
+    <b:Guid>{5E74EFF0-85DD-4421-B981-3140B9D68E42}</b:Guid>
+    <b:Title>pipedream</b:Title>
+    <b:URL>https://pipedream.com/apps/github/integrations/discord-webhook</b:URL>
+    <b:RefOrder>8</b:RefOrder>
+  </b:Source>
+  <b:Source>
+    <b:Tag>xen</b:Tag>
+    <b:SourceType>InternetSite</b:SourceType>
+    <b:Guid>{B2026B82-D907-46A1-BBE7-B65D62B0DBEC}</b:Guid>
+    <b:Title>discord-bot</b:Title>
+    <b:URL>https://discord.com/developers/docs/intro#bots-and-apps</b:URL>
+    <b:ProductionCompany>Discord</b:ProductionCompany>
+    <b:RefOrder>5</b:RefOrder>
+  </b:Source>
+  <b:Source>
+    <b:Tag>auth_as_app_ins</b:Tag>
+    <b:SourceType>InternetSite</b:SourceType>
+    <b:Guid>{55DF3FA7-74F5-4B15-A6B5-5F3621281ADC}</b:Guid>
+    <b:Author>
+      <b:Author>
+        <b:Corporate>GitHub</b:Corporate>
+      </b:Author>
+    </b:Author>
+    <b:Title>Authenticating as a GitHub App installation</b:Title>
+    <b:URL>https://docs.github.com/en/apps/creating-github-apps/authenticating-with-a-github-app/authenticating-as-a-github-app-installation</b:URL>
+    <b:RefOrder>9</b:RefOrder>
+  </b:Source>
+</b:Sources>
+</file>
+
 <file path=customXml/itemProps1.xml><?xml version="1.0" encoding="utf-8"?>
+<ds:datastoreItem xmlns:ds="http://schemas.openxmlformats.org/officeDocument/2006/customXml" ds:itemID="{4D45DBA2-DCF6-46BF-858B-9A8CC8161B4D}">
+  <ds:schemaRefs/>
+</ds:datastoreItem>
+</file>
+
+<file path=customXml/itemProps2.xml><?xml version="1.0" encoding="utf-8"?>
 <ds:datastoreItem xmlns:ds="http://schemas.openxmlformats.org/officeDocument/2006/customXml" ds:itemID="{FF750AA6-287E-4172-B05C-8C8B84702B7C}">
   <ds:schemaRefs>
     <ds:schemaRef ds:uri="http://schemas.openxmlformats.org/officeDocument/2006/bibliography"/>
   </ds:schemaRefs>
 </ds:datastoreItem>
-</file>
-
-<file path=customXml/itemProps2.xml><?xml version="1.0" encoding="utf-8"?>
-<ds:datastoreItem xmlns:ds="http://schemas.openxmlformats.org/officeDocument/2006/customXml" ds:itemID="{4D45DBA2-DCF6-46BF-858B-9A8CC8161B4D}">
-  <ds:schemaRefs/>
-</ds:datastoreItem>
 </file>
</xml_diff>